<commit_message>
nmv 21 08 2022
</commit_message>
<xml_diff>
--- a/TS-Padam/TS-1.4/TS 1.4 Malayalam Pada Paatam Corrections.docx
+++ b/TS-Padam/TS-1.4/TS 1.4 Malayalam Pada Paatam Corrections.docx
@@ -136,18 +136,7 @@
           <w:szCs w:val="32"/>
           <w:u w:val="single"/>
         </w:rPr>
-        <w:t xml:space="preserve">Observed </w:t>
-      </w:r>
-      <w:proofErr w:type="gramStart"/>
-      <w:r>
-        <w:rPr>
-          <w:b/>
-          <w:bCs/>
-          <w:sz w:val="32"/>
-          <w:szCs w:val="32"/>
-          <w:u w:val="single"/>
-        </w:rPr>
-        <w:t xml:space="preserve">till </w:t>
+        <w:t xml:space="preserve">Observed till </w:t>
       </w:r>
       <w:r>
         <w:rPr>
@@ -155,12 +144,10 @@
           <w:bCs/>
           <w:sz w:val="32"/>
           <w:szCs w:val="32"/>
-          <w:highlight w:val="red"/>
           <w:u w:val="single"/>
         </w:rPr>
-        <w:t>????</w:t>
+        <w:t>31st August 2022</w:t>
       </w:r>
-      <w:proofErr w:type="gramEnd"/>
     </w:p>
     <w:p>
       <w:pPr>
@@ -360,16 +347,7 @@
                 <w:sz w:val="28"/>
                 <w:szCs w:val="28"/>
               </w:rPr>
-              <w:t>2</w:t>
-            </w:r>
-            <w:r>
-              <w:rPr>
-                <w:rFonts w:cs="Arial"/>
-                <w:b/>
-                <w:sz w:val="28"/>
-                <w:szCs w:val="28"/>
-              </w:rPr>
-              <w:t xml:space="preserve">.1 </w:t>
+              <w:t xml:space="preserve">2.1 </w:t>
             </w:r>
             <w:r>
               <w:rPr>
@@ -475,19 +453,8 @@
                 <w:sz w:val="28"/>
                 <w:szCs w:val="28"/>
               </w:rPr>
-              <w:t xml:space="preserve">- </w:t>
-            </w:r>
-            <w:r>
-              <w:rPr>
-                <w:rFonts w:cs="Arial"/>
-                <w:b/>
-                <w:sz w:val="28"/>
-                <w:szCs w:val="28"/>
-              </w:rPr>
-              <w:t>3</w:t>
-            </w:r>
-            <w:bookmarkStart w:id="0" w:name="_GoBack"/>
-            <w:bookmarkEnd w:id="0"/>
+              <w:t>- 3</w:t>
+            </w:r>
           </w:p>
         </w:tc>
         <w:tc>
@@ -717,11 +684,7 @@
           <w:u w:val="single"/>
         </w:rPr>
       </w:pPr>
-    </w:p>
-    <w:p>
-      <w:pPr>
-        <w:spacing w:before="0" w:line="240" w:lineRule="auto"/>
-        <w:jc w:val="center"/>
+      <w:r>
         <w:rPr>
           <w:b/>
           <w:bCs/>
@@ -729,20 +692,8 @@
           <w:szCs w:val="32"/>
           <w:u w:val="single"/>
         </w:rPr>
-      </w:pPr>
-    </w:p>
-    <w:p>
-      <w:pPr>
-        <w:spacing w:before="0" w:line="240" w:lineRule="auto"/>
-        <w:jc w:val="center"/>
-        <w:rPr>
-          <w:b/>
-          <w:bCs/>
-          <w:sz w:val="32"/>
-          <w:szCs w:val="32"/>
-          <w:u w:val="single"/>
-        </w:rPr>
-      </w:pPr>
+        <w:t>===============</w:t>
+      </w:r>
     </w:p>
     <w:p>
       <w:pPr>
@@ -2187,6 +2138,45 @@
           <w:u w:val="single"/>
         </w:rPr>
       </w:pPr>
+    </w:p>
+    <w:p>
+      <w:pPr>
+        <w:spacing w:before="0" w:line="240" w:lineRule="auto"/>
+        <w:jc w:val="center"/>
+        <w:rPr>
+          <w:b/>
+          <w:bCs/>
+          <w:sz w:val="32"/>
+          <w:szCs w:val="32"/>
+          <w:u w:val="single"/>
+        </w:rPr>
+      </w:pPr>
+    </w:p>
+    <w:p>
+      <w:pPr>
+        <w:spacing w:before="0" w:line="240" w:lineRule="auto"/>
+        <w:jc w:val="center"/>
+        <w:rPr>
+          <w:b/>
+          <w:bCs/>
+          <w:sz w:val="32"/>
+          <w:szCs w:val="32"/>
+          <w:u w:val="single"/>
+        </w:rPr>
+      </w:pPr>
+    </w:p>
+    <w:p>
+      <w:pPr>
+        <w:spacing w:before="0" w:line="240" w:lineRule="auto"/>
+        <w:jc w:val="center"/>
+        <w:rPr>
+          <w:b/>
+          <w:bCs/>
+          <w:sz w:val="32"/>
+          <w:szCs w:val="32"/>
+          <w:u w:val="single"/>
+        </w:rPr>
+      </w:pPr>
       <w:r>
         <w:rPr>
           <w:b/>
@@ -2195,6 +2185,7 @@
           <w:szCs w:val="32"/>
           <w:u w:val="single"/>
         </w:rPr>
+        <w:lastRenderedPageBreak/>
         <w:t xml:space="preserve">TS </w:t>
       </w:r>
       <w:proofErr w:type="spellStart"/>
@@ -2338,7 +2329,6 @@
           <w:sz w:val="32"/>
           <w:szCs w:val="32"/>
         </w:rPr>
-        <w:lastRenderedPageBreak/>
         <w:t>(ignore those which are already incorporated in your book’s version and date)</w:t>
       </w:r>
     </w:p>
@@ -3089,45 +3079,6 @@
           <w:u w:val="single"/>
         </w:rPr>
       </w:pPr>
-    </w:p>
-    <w:p>
-      <w:pPr>
-        <w:spacing w:before="0" w:line="240" w:lineRule="auto"/>
-        <w:jc w:val="center"/>
-        <w:rPr>
-          <w:b/>
-          <w:bCs/>
-          <w:sz w:val="32"/>
-          <w:szCs w:val="32"/>
-          <w:u w:val="single"/>
-        </w:rPr>
-      </w:pPr>
-    </w:p>
-    <w:p>
-      <w:pPr>
-        <w:spacing w:before="0" w:line="240" w:lineRule="auto"/>
-        <w:jc w:val="center"/>
-        <w:rPr>
-          <w:b/>
-          <w:bCs/>
-          <w:sz w:val="32"/>
-          <w:szCs w:val="32"/>
-          <w:u w:val="single"/>
-        </w:rPr>
-      </w:pPr>
-    </w:p>
-    <w:p>
-      <w:pPr>
-        <w:spacing w:before="0" w:line="240" w:lineRule="auto"/>
-        <w:jc w:val="center"/>
-        <w:rPr>
-          <w:b/>
-          <w:bCs/>
-          <w:sz w:val="32"/>
-          <w:szCs w:val="32"/>
-          <w:u w:val="single"/>
-        </w:rPr>
-      </w:pPr>
       <w:r>
         <w:rPr>
           <w:b/>
@@ -4342,6 +4293,19 @@
           <w:u w:val="single"/>
         </w:rPr>
       </w:pPr>
+    </w:p>
+    <w:p>
+      <w:pPr>
+        <w:spacing w:before="0" w:line="240" w:lineRule="auto"/>
+        <w:jc w:val="center"/>
+        <w:rPr>
+          <w:b/>
+          <w:bCs/>
+          <w:sz w:val="32"/>
+          <w:szCs w:val="32"/>
+          <w:u w:val="single"/>
+        </w:rPr>
+      </w:pPr>
       <w:r>
         <w:rPr>
           <w:b/>
@@ -4350,6 +4314,7 @@
           <w:szCs w:val="32"/>
           <w:u w:val="single"/>
         </w:rPr>
+        <w:lastRenderedPageBreak/>
         <w:t xml:space="preserve">TS </w:t>
       </w:r>
       <w:proofErr w:type="spellStart"/>
@@ -6624,7 +6589,6 @@
                 <w:sz w:val="28"/>
                 <w:szCs w:val="28"/>
               </w:rPr>
-              <w:lastRenderedPageBreak/>
               <w:t>TS 1.4.42.1</w:t>
             </w:r>
             <w:r>
@@ -7051,6 +7015,7 @@
                 <w:sz w:val="28"/>
                 <w:szCs w:val="28"/>
               </w:rPr>
+              <w:lastRenderedPageBreak/>
               <w:t>TS 1.4.43.2</w:t>
             </w:r>
             <w:r>
@@ -9225,6 +9190,32 @@
           <w:u w:val="single"/>
         </w:rPr>
       </w:pPr>
+    </w:p>
+    <w:p>
+      <w:pPr>
+        <w:ind w:left="792"/>
+        <w:jc w:val="center"/>
+        <w:rPr>
+          <w:b/>
+          <w:bCs/>
+          <w:sz w:val="32"/>
+          <w:szCs w:val="32"/>
+          <w:u w:val="single"/>
+        </w:rPr>
+      </w:pPr>
+    </w:p>
+    <w:p>
+      <w:pPr>
+        <w:ind w:left="792"/>
+        <w:jc w:val="center"/>
+        <w:rPr>
+          <w:b/>
+          <w:bCs/>
+          <w:sz w:val="32"/>
+          <w:szCs w:val="32"/>
+          <w:u w:val="single"/>
+        </w:rPr>
+      </w:pPr>
       <w:r>
         <w:rPr>
           <w:b/>
@@ -12020,26 +12011,6 @@
     </w:p>
     <w:p>
       <w:pPr>
-        <w:pStyle w:val="NoSpacing"/>
-      </w:pPr>
-    </w:p>
-    <w:p>
-      <w:pPr>
-        <w:pStyle w:val="NoSpacing"/>
-      </w:pPr>
-    </w:p>
-    <w:p>
-      <w:pPr>
-        <w:pStyle w:val="NoSpacing"/>
-      </w:pPr>
-    </w:p>
-    <w:p>
-      <w:pPr>
-        <w:pStyle w:val="NoSpacing"/>
-      </w:pPr>
-    </w:p>
-    <w:p>
-      <w:pPr>
         <w:ind w:left="792"/>
         <w:jc w:val="center"/>
         <w:rPr>
@@ -12050,6 +12021,8 @@
           <w:u w:val="single"/>
         </w:rPr>
       </w:pPr>
+      <w:bookmarkStart w:id="0" w:name="_GoBack"/>
+      <w:bookmarkEnd w:id="0"/>
       <w:r>
         <w:rPr>
           <w:b/>
@@ -13105,7 +13078,6 @@
                 <w:bCs/>
                 <w:szCs w:val="24"/>
               </w:rPr>
-              <w:lastRenderedPageBreak/>
               <w:t>T.S.1.</w:t>
             </w:r>
             <w:r>
@@ -13443,6 +13415,7 @@
                 <w:bCs/>
                 <w:szCs w:val="24"/>
               </w:rPr>
+              <w:lastRenderedPageBreak/>
               <w:t>T.S.1.</w:t>
             </w:r>
             <w:r>
@@ -13792,6 +13765,7 @@
       <w:pBdr>
         <w:top w:val="single" w:sz="4" w:space="1" w:color="auto"/>
       </w:pBdr>
+      <w:jc w:val="right"/>
       <w:rPr>
         <w:b/>
         <w:bCs/>
@@ -13984,6 +13958,7 @@
       <w:pBdr>
         <w:top w:val="single" w:sz="4" w:space="1" w:color="auto"/>
       </w:pBdr>
+      <w:jc w:val="right"/>
       <w:rPr>
         <w:b/>
         <w:bCs/>
@@ -14103,7 +14078,7 @@
         <w:bCs/>
         <w:noProof/>
       </w:rPr>
-      <w:t>7</w:t>
+      <w:t>5</w:t>
     </w:r>
     <w:r>
       <w:rPr>
@@ -15037,7 +15012,7 @@
 </file>
 
 <file path=customXml/itemProps1.xml><?xml version="1.0" encoding="utf-8"?>
-<ds:datastoreItem xmlns:ds="http://schemas.openxmlformats.org/officeDocument/2006/customXml" ds:itemID="{27ABAAB4-75DB-48C2-93E2-9A4EBF2C2666}">
+<ds:datastoreItem xmlns:ds="http://schemas.openxmlformats.org/officeDocument/2006/customXml" ds:itemID="{8D9E03E7-02C7-4AFD-8C85-E1CA7470EF2F}">
   <ds:schemaRefs>
     <ds:schemaRef ds:uri="http://schemas.openxmlformats.org/officeDocument/2006/bibliography"/>
   </ds:schemaRefs>

</xml_diff>

<commit_message>
nmv 24 11 2023
</commit_message>
<xml_diff>
--- a/TS-Padam/TS-1.4/TS 1.4 Malayalam Pada Paatam Corrections.docx
+++ b/TS-Padam/TS-1.4/TS 1.4 Malayalam Pada Paatam Corrections.docx
@@ -100,9 +100,10 @@
           <w:bCs/>
           <w:sz w:val="32"/>
           <w:szCs w:val="32"/>
-          <w:u w:val="single"/>
-        </w:rPr>
-        <w:t>31st Oct 2023</w:t>
+          <w:highlight w:val="red"/>
+          <w:u w:val="single"/>
+        </w:rPr>
+        <w:t>??????</w:t>
       </w:r>
     </w:p>
     <w:p>
@@ -285,43 +286,68 @@
                 <w:b/>
                 <w:sz w:val="28"/>
                 <w:szCs w:val="28"/>
-              </w:rPr>
-            </w:pPr>
-            <w:r>
-              <w:rPr>
-                <w:rFonts w:cs="Arial"/>
-                <w:b/>
-                <w:sz w:val="28"/>
-                <w:szCs w:val="28"/>
-              </w:rPr>
-              <w:t>TS 1.4.</w:t>
-            </w:r>
-            <w:r>
-              <w:rPr>
-                <w:rFonts w:cs="Arial"/>
-                <w:b/>
-                <w:sz w:val="28"/>
-                <w:szCs w:val="28"/>
-              </w:rPr>
-              <w:t xml:space="preserve">44.1 </w:t>
-            </w:r>
-            <w:r>
-              <w:rPr>
-                <w:rFonts w:cs="Arial"/>
-                <w:b/>
-                <w:sz w:val="28"/>
-                <w:szCs w:val="28"/>
-              </w:rPr>
-              <w:t xml:space="preserve">– </w:t>
-            </w:r>
-            <w:r>
-              <w:rPr>
-                <w:rFonts w:cs="Arial"/>
-                <w:b/>
-                <w:sz w:val="28"/>
-                <w:szCs w:val="28"/>
-              </w:rPr>
-              <w:t>Padam</w:t>
+                <w:lang w:val="en-IN"/>
+              </w:rPr>
+            </w:pPr>
+            <w:r>
+              <w:rPr>
+                <w:rFonts w:cs="Arial"/>
+                <w:b/>
+                <w:sz w:val="28"/>
+                <w:szCs w:val="28"/>
+                <w:lang w:val="en-IN"/>
+              </w:rPr>
+              <w:t>TS 1.4.4</w:t>
+            </w:r>
+            <w:r>
+              <w:rPr>
+                <w:rFonts w:cs="Arial"/>
+                <w:b/>
+                <w:sz w:val="28"/>
+                <w:szCs w:val="28"/>
+                <w:lang w:val="en-IN"/>
+              </w:rPr>
+              <w:t>5</w:t>
+            </w:r>
+            <w:r>
+              <w:rPr>
+                <w:rFonts w:cs="Arial"/>
+                <w:b/>
+                <w:sz w:val="28"/>
+                <w:szCs w:val="28"/>
+                <w:lang w:val="en-IN"/>
+              </w:rPr>
+              <w:t>.</w:t>
+            </w:r>
+            <w:r>
+              <w:rPr>
+                <w:rFonts w:cs="Arial"/>
+                <w:b/>
+                <w:sz w:val="28"/>
+                <w:szCs w:val="28"/>
+                <w:lang w:val="en-IN"/>
+              </w:rPr>
+              <w:t>3</w:t>
+            </w:r>
+            <w:r>
+              <w:rPr>
+                <w:rFonts w:cs="Arial"/>
+                <w:b/>
+                <w:sz w:val="28"/>
+                <w:szCs w:val="28"/>
+                <w:lang w:val="en-IN"/>
+              </w:rPr>
+              <w:t xml:space="preserve"> – </w:t>
+            </w:r>
+            <w:r>
+              <w:rPr>
+                <w:rFonts w:cs="Arial"/>
+                <w:b/>
+                <w:sz w:val="28"/>
+                <w:szCs w:val="28"/>
+                <w:lang w:val="en-IN"/>
+              </w:rPr>
+              <w:t>Vaakyam</w:t>
             </w:r>
           </w:p>
           <w:p>
@@ -336,34 +362,38 @@
                 <w:b/>
                 <w:sz w:val="28"/>
                 <w:szCs w:val="28"/>
-              </w:rPr>
-            </w:pPr>
-            <w:r>
-              <w:rPr>
-                <w:rFonts w:cs="Arial"/>
-                <w:b/>
-                <w:sz w:val="28"/>
-                <w:szCs w:val="28"/>
-              </w:rPr>
-              <w:t>Padam</w:t>
-            </w:r>
-            <w:r>
-              <w:rPr>
-                <w:rFonts w:cs="Arial"/>
-                <w:b/>
-                <w:sz w:val="28"/>
-                <w:szCs w:val="28"/>
-              </w:rPr>
-              <w:t xml:space="preserve"> No. – </w:t>
-            </w:r>
-            <w:r>
-              <w:rPr>
-                <w:rFonts w:cs="Arial"/>
-                <w:b/>
-                <w:sz w:val="28"/>
-                <w:szCs w:val="28"/>
-              </w:rPr>
-              <w:t>1</w:t>
+                <w:lang w:val="en-IN"/>
+              </w:rPr>
+            </w:pPr>
+            <w:r>
+              <w:rPr>
+                <w:rFonts w:cs="Arial"/>
+                <w:b/>
+                <w:sz w:val="28"/>
+                <w:szCs w:val="28"/>
+                <w:lang w:val="en-IN"/>
+              </w:rPr>
+              <w:t xml:space="preserve">Line </w:t>
+            </w:r>
+            <w:r>
+              <w:rPr>
+                <w:rFonts w:cs="Arial"/>
+                <w:b/>
+                <w:sz w:val="28"/>
+                <w:szCs w:val="28"/>
+                <w:lang w:val="en-IN"/>
+              </w:rPr>
+              <w:t xml:space="preserve">No. – </w:t>
+            </w:r>
+            <w:r>
+              <w:rPr>
+                <w:rFonts w:cs="Arial"/>
+                <w:b/>
+                <w:sz w:val="28"/>
+                <w:szCs w:val="28"/>
+                <w:lang w:val="en-IN"/>
+              </w:rPr>
+              <w:t>6</w:t>
             </w:r>
           </w:p>
           <w:p>
@@ -378,25 +408,38 @@
                 <w:b/>
                 <w:sz w:val="28"/>
                 <w:szCs w:val="28"/>
-              </w:rPr>
-            </w:pPr>
-            <w:r>
-              <w:rPr>
-                <w:rFonts w:cs="Arial"/>
-                <w:b/>
-                <w:sz w:val="28"/>
-                <w:szCs w:val="28"/>
-              </w:rPr>
-              <w:t xml:space="preserve">Panchaati No. </w:t>
-            </w:r>
-            <w:r>
-              <w:rPr>
-                <w:rFonts w:cs="Arial"/>
-                <w:b/>
-                <w:sz w:val="28"/>
-                <w:szCs w:val="28"/>
-              </w:rPr>
-              <w:t>- 46</w:t>
+                <w:lang w:val="en-IN"/>
+              </w:rPr>
+            </w:pPr>
+            <w:r>
+              <w:rPr>
+                <w:rFonts w:cs="Arial"/>
+                <w:b/>
+                <w:sz w:val="28"/>
+                <w:szCs w:val="28"/>
+                <w:lang w:val="en-IN"/>
+              </w:rPr>
+              <w:t xml:space="preserve">Panchaati No. - </w:t>
+            </w:r>
+            <w:r>
+              <w:rPr>
+                <w:rFonts w:cs="Arial"/>
+                <w:b/>
+                <w:sz w:val="28"/>
+                <w:szCs w:val="28"/>
+                <w:lang w:val="en-IN"/>
+              </w:rPr>
+              <w:t>5</w:t>
+            </w:r>
+            <w:r>
+              <w:rPr>
+                <w:rFonts w:cs="Arial"/>
+                <w:b/>
+                <w:sz w:val="28"/>
+                <w:szCs w:val="28"/>
+                <w:lang w:val="en-IN"/>
+              </w:rPr>
+              <w:t>1</w:t>
             </w:r>
           </w:p>
         </w:tc>
@@ -429,18 +472,32 @@
               <w:rPr>
                 <w:rFonts w:ascii="BRH Malayalam Extra" w:hAnsi="BRH Malayalam Extra" w:cs="BRH Malayalam Extra"/>
                 <w:sz w:val="40"/>
-                <w:szCs w:val="40"/>
+                <w:szCs w:val="36"/>
+              </w:rPr>
+              <w:t>¥Z¥Rx— „</w:t>
+            </w:r>
+            <w:r>
+              <w:rPr>
+                <w:rFonts w:ascii="BRH Malayalam Extra" w:hAnsi="BRH Malayalam Extra" w:cs="BRH Malayalam Extra"/>
+                <w:sz w:val="40"/>
+                <w:szCs w:val="36"/>
                 <w:highlight w:val="yellow"/>
-                <w:lang w:val="en-IN" w:eastAsia="en-IN"/>
-              </w:rPr>
-              <w:t>c</w:t>
+              </w:rPr>
+              <w:t>sy</w:t>
+            </w:r>
+            <w:r>
+              <w:rPr>
+                <w:rFonts w:ascii="BRH Malayalam Extra" w:hAnsi="BRH Malayalam Extra" w:cs="BRH Malayalam Extra"/>
+                <w:sz w:val="40"/>
+                <w:szCs w:val="36"/>
+              </w:rPr>
+              <w:t xml:space="preserve"> ¥Z¥Rx</w:t>
             </w:r>
             <w:r>
               <w:rPr>
                 <w:rFonts w:ascii="BRH Malayalam Extra" w:hAnsi="BRH Malayalam Extra" w:cs="BRH Malayalam Extra"/>
                 <w:sz w:val="34"/>
-                <w:szCs w:val="40"/>
-                <w:lang w:val="en-IN" w:eastAsia="en-IN"/>
+                <w:szCs w:val="36"/>
               </w:rPr>
               <w:t>–</w:t>
             </w:r>
@@ -448,48 +505,9 @@
               <w:rPr>
                 <w:rFonts w:ascii="BRH Malayalam Extra" w:hAnsi="BRH Malayalam Extra" w:cs="BRH Malayalam Extra"/>
                 <w:sz w:val="40"/>
-                <w:szCs w:val="40"/>
-                <w:lang w:val="en-IN" w:eastAsia="en-IN"/>
-              </w:rPr>
-              <w:t>Z</w:t>
-            </w:r>
-            <w:bookmarkStart w:id="0" w:name="_Hlk120466489"/>
-            <w:r>
-              <w:rPr>
-                <w:rFonts w:ascii="BRH Malayalam Extra" w:hAnsi="BRH Malayalam Extra" w:cs="BRH Malayalam Extra"/>
-                <w:sz w:val="40"/>
-                <w:szCs w:val="40"/>
-                <w:lang w:val="en-IN" w:eastAsia="en-IN"/>
-              </w:rPr>
-              <w:t>x</w:t>
-            </w:r>
-            <w:bookmarkEnd w:id="0"/>
-            <w:r>
-              <w:rPr>
-                <w:rFonts w:ascii="BRH Malayalam Extra" w:hAnsi="BRH Malayalam Extra" w:cs="BRH Malayalam Extra"/>
-                <w:sz w:val="40"/>
-                <w:szCs w:val="40"/>
-                <w:lang w:val="en-IN" w:eastAsia="en-IN"/>
-              </w:rPr>
-              <w:t xml:space="preserve"> | kx</w:t>
-            </w:r>
-            <w:r>
-              <w:rPr>
-                <w:rFonts w:ascii="BRH Malayalam Extra" w:hAnsi="BRH Malayalam Extra" w:cs="BRH Malayalam Extra"/>
-                <w:sz w:val="34"/>
-                <w:szCs w:val="40"/>
-                <w:lang w:val="en-IN" w:eastAsia="en-IN"/>
-              </w:rPr>
-              <w:t>–</w:t>
-            </w:r>
-            <w:r>
-              <w:rPr>
-                <w:rFonts w:ascii="BRH Malayalam Extra" w:hAnsi="BRH Malayalam Extra" w:cs="BRH Malayalam Extra"/>
-                <w:sz w:val="40"/>
-                <w:szCs w:val="40"/>
-                <w:lang w:val="en-IN" w:eastAsia="en-IN"/>
-              </w:rPr>
-              <w:t>ZyJ |</w:t>
+                <w:szCs w:val="36"/>
+              </w:rPr>
+              <w:t xml:space="preserve"> ijy</w:t>
             </w:r>
           </w:p>
         </w:tc>
@@ -518,18 +536,24 @@
               <w:rPr>
                 <w:rFonts w:ascii="BRH Malayalam Extra" w:hAnsi="BRH Malayalam Extra" w:cs="BRH Malayalam Extra"/>
                 <w:sz w:val="40"/>
-                <w:szCs w:val="40"/>
+                <w:szCs w:val="36"/>
+              </w:rPr>
+              <w:t>¥Z¥Rx— „</w:t>
+            </w:r>
+            <w:r>
+              <w:rPr>
+                <w:rFonts w:ascii="BRH Malayalam Extra" w:hAnsi="BRH Malayalam Extra" w:cs="BRH Malayalam Extra"/>
+                <w:sz w:val="40"/>
+                <w:szCs w:val="36"/>
                 <w:highlight w:val="green"/>
-                <w:lang w:val="en-IN" w:eastAsia="en-IN"/>
-              </w:rPr>
-              <w:t>cx</w:t>
+              </w:rPr>
+              <w:t>sy</w:t>
             </w:r>
             <w:r>
               <w:rPr>
                 <w:rFonts w:ascii="BRH Malayalam Extra" w:hAnsi="BRH Malayalam Extra" w:cs="BRH Malayalam Extra"/>
                 <w:sz w:val="34"/>
-                <w:szCs w:val="40"/>
-                <w:lang w:val="en-IN" w:eastAsia="en-IN"/>
+                <w:szCs w:val="36"/>
               </w:rPr>
               <w:t>–</w:t>
             </w:r>
@@ -537,17 +561,15 @@
               <w:rPr>
                 <w:rFonts w:ascii="BRH Malayalam Extra" w:hAnsi="BRH Malayalam Extra" w:cs="BRH Malayalam Extra"/>
                 <w:sz w:val="40"/>
-                <w:szCs w:val="40"/>
-                <w:lang w:val="en-IN" w:eastAsia="en-IN"/>
-              </w:rPr>
-              <w:t>Zx | kx</w:t>
+                <w:szCs w:val="36"/>
+              </w:rPr>
+              <w:t xml:space="preserve"> ¥Z¥Rx</w:t>
             </w:r>
             <w:r>
               <w:rPr>
                 <w:rFonts w:ascii="BRH Malayalam Extra" w:hAnsi="BRH Malayalam Extra" w:cs="BRH Malayalam Extra"/>
                 <w:sz w:val="34"/>
-                <w:szCs w:val="40"/>
-                <w:lang w:val="en-IN" w:eastAsia="en-IN"/>
+                <w:szCs w:val="36"/>
               </w:rPr>
               <w:t>–</w:t>
             </w:r>
@@ -555,10 +577,9 @@
               <w:rPr>
                 <w:rFonts w:ascii="BRH Malayalam Extra" w:hAnsi="BRH Malayalam Extra" w:cs="BRH Malayalam Extra"/>
                 <w:sz w:val="40"/>
-                <w:szCs w:val="40"/>
-                <w:lang w:val="en-IN" w:eastAsia="en-IN"/>
-              </w:rPr>
-              <w:t>ZyJ |</w:t>
+                <w:szCs w:val="36"/>
+              </w:rPr>
+              <w:t xml:space="preserve"> ijy</w:t>
             </w:r>
           </w:p>
         </w:tc>
@@ -576,16 +597,6 @@
           <w:u w:val="single"/>
         </w:rPr>
       </w:pPr>
-      <w:r>
-        <w:rPr>
-          <w:b/>
-          <w:bCs/>
-          <w:sz w:val="32"/>
-          <w:szCs w:val="32"/>
-          <w:u w:val="single"/>
-        </w:rPr>
-        <w:t>===============</w:t>
-      </w:r>
     </w:p>
     <w:p>
       <w:pPr>
@@ -612,6 +623,32 @@
           <w:u w:val="single"/>
         </w:rPr>
       </w:pPr>
+    </w:p>
+    <w:p>
+      <w:pPr>
+        <w:spacing w:before="0" w:line="240" w:lineRule="auto"/>
+        <w:jc w:val="center"/>
+        <w:rPr>
+          <w:b/>
+          <w:bCs/>
+          <w:sz w:val="32"/>
+          <w:szCs w:val="32"/>
+          <w:u w:val="single"/>
+        </w:rPr>
+      </w:pPr>
+    </w:p>
+    <w:p>
+      <w:pPr>
+        <w:spacing w:before="0" w:line="240" w:lineRule="auto"/>
+        <w:jc w:val="center"/>
+        <w:rPr>
+          <w:b/>
+          <w:bCs/>
+          <w:sz w:val="32"/>
+          <w:szCs w:val="32"/>
+          <w:u w:val="single"/>
+        </w:rPr>
+      </w:pPr>
       <w:r>
         <w:rPr>
           <w:b/>
@@ -700,7 +737,7 @@
           <w:szCs w:val="32"/>
           <w:u w:val="single"/>
         </w:rPr>
-        <w:t>31st August 2022</w:t>
+        <w:t>31st Oct 2023</w:t>
       </w:r>
     </w:p>
     <w:p>
@@ -901,7 +938,7 @@
                 <w:sz w:val="28"/>
                 <w:szCs w:val="28"/>
               </w:rPr>
-              <w:t xml:space="preserve">2.1 </w:t>
+              <w:t xml:space="preserve">44.1 </w:t>
             </w:r>
             <w:r>
               <w:rPr>
@@ -919,7 +956,7 @@
                 <w:sz w:val="28"/>
                 <w:szCs w:val="28"/>
               </w:rPr>
-              <w:t>Vaakyam</w:t>
+              <w:t>Padam</w:t>
             </w:r>
           </w:p>
           <w:p>
@@ -943,7 +980,7 @@
                 <w:sz w:val="28"/>
                 <w:szCs w:val="28"/>
               </w:rPr>
-              <w:t>Line</w:t>
+              <w:t>Padam</w:t>
             </w:r>
             <w:r>
               <w:rPr>
@@ -961,7 +998,7 @@
                 <w:sz w:val="28"/>
                 <w:szCs w:val="28"/>
               </w:rPr>
-              <w:t>6</w:t>
+              <w:t>1</w:t>
             </w:r>
           </w:p>
           <w:p>
@@ -994,7 +1031,7 @@
                 <w:sz w:val="28"/>
                 <w:szCs w:val="28"/>
               </w:rPr>
-              <w:t>- 3</w:t>
+              <w:t>- 46</w:t>
             </w:r>
           </w:p>
         </w:tc>
@@ -1027,25 +1064,18 @@
               <w:rPr>
                 <w:rFonts w:ascii="BRH Malayalam Extra" w:hAnsi="BRH Malayalam Extra" w:cs="BRH Malayalam Extra"/>
                 <w:sz w:val="40"/>
-                <w:szCs w:val="36"/>
-              </w:rPr>
-              <w:t>Zûx s¡</w:t>
-            </w:r>
-            <w:r>
-              <w:rPr>
-                <w:rFonts w:ascii="BRH Malayalam Extra" w:hAnsi="BRH Malayalam Extra" w:cs="BRH Malayalam Extra"/>
-                <w:sz w:val="40"/>
-                <w:szCs w:val="36"/>
+                <w:szCs w:val="40"/>
                 <w:highlight w:val="yellow"/>
-              </w:rPr>
-              <w:t>h</w:t>
+                <w:lang w:val="en-IN" w:eastAsia="en-IN"/>
+              </w:rPr>
+              <w:t>c</w:t>
             </w:r>
             <w:r>
               <w:rPr>
                 <w:rFonts w:ascii="BRH Malayalam Extra" w:hAnsi="BRH Malayalam Extra" w:cs="BRH Malayalam Extra"/>
                 <w:sz w:val="34"/>
-                <w:szCs w:val="36"/>
-                <w:highlight w:val="yellow"/>
+                <w:szCs w:val="40"/>
+                <w:lang w:val="en-IN" w:eastAsia="en-IN"/>
               </w:rPr>
               <w:t>–</w:t>
             </w:r>
@@ -1053,9 +1083,48 @@
               <w:rPr>
                 <w:rFonts w:ascii="BRH Malayalam Extra" w:hAnsi="BRH Malayalam Extra" w:cs="BRH Malayalam Extra"/>
                 <w:sz w:val="40"/>
-                <w:szCs w:val="36"/>
-              </w:rPr>
-              <w:t>pJ s¢kõx—j</w:t>
+                <w:szCs w:val="40"/>
+                <w:lang w:val="en-IN" w:eastAsia="en-IN"/>
+              </w:rPr>
+              <w:t>Z</w:t>
+            </w:r>
+            <w:bookmarkStart w:id="0" w:name="_Hlk120466489"/>
+            <w:r>
+              <w:rPr>
+                <w:rFonts w:ascii="BRH Malayalam Extra" w:hAnsi="BRH Malayalam Extra" w:cs="BRH Malayalam Extra"/>
+                <w:sz w:val="40"/>
+                <w:szCs w:val="40"/>
+                <w:lang w:val="en-IN" w:eastAsia="en-IN"/>
+              </w:rPr>
+              <w:t>x</w:t>
+            </w:r>
+            <w:bookmarkEnd w:id="0"/>
+            <w:r>
+              <w:rPr>
+                <w:rFonts w:ascii="BRH Malayalam Extra" w:hAnsi="BRH Malayalam Extra" w:cs="BRH Malayalam Extra"/>
+                <w:sz w:val="40"/>
+                <w:szCs w:val="40"/>
+                <w:lang w:val="en-IN" w:eastAsia="en-IN"/>
+              </w:rPr>
+              <w:t xml:space="preserve"> | kx</w:t>
+            </w:r>
+            <w:r>
+              <w:rPr>
+                <w:rFonts w:ascii="BRH Malayalam Extra" w:hAnsi="BRH Malayalam Extra" w:cs="BRH Malayalam Extra"/>
+                <w:sz w:val="34"/>
+                <w:szCs w:val="40"/>
+                <w:lang w:val="en-IN" w:eastAsia="en-IN"/>
+              </w:rPr>
+              <w:t>–</w:t>
+            </w:r>
+            <w:r>
+              <w:rPr>
+                <w:rFonts w:ascii="BRH Malayalam Extra" w:hAnsi="BRH Malayalam Extra" w:cs="BRH Malayalam Extra"/>
+                <w:sz w:val="40"/>
+                <w:szCs w:val="40"/>
+                <w:lang w:val="en-IN" w:eastAsia="en-IN"/>
+              </w:rPr>
+              <w:t>ZyJ |</w:t>
             </w:r>
           </w:p>
         </w:tc>
@@ -1084,25 +1153,18 @@
               <w:rPr>
                 <w:rFonts w:ascii="BRH Malayalam Extra" w:hAnsi="BRH Malayalam Extra" w:cs="BRH Malayalam Extra"/>
                 <w:sz w:val="40"/>
-                <w:szCs w:val="36"/>
-              </w:rPr>
-              <w:t>Zûx s¡h</w:t>
-            </w:r>
-            <w:r>
-              <w:rPr>
-                <w:rFonts w:ascii="BRH Malayalam Extra" w:hAnsi="BRH Malayalam Extra" w:cs="BRH Malayalam Extra"/>
-                <w:sz w:val="40"/>
-                <w:szCs w:val="36"/>
+                <w:szCs w:val="40"/>
                 <w:highlight w:val="green"/>
-              </w:rPr>
-              <w:t>p</w:t>
+                <w:lang w:val="en-IN" w:eastAsia="en-IN"/>
+              </w:rPr>
+              <w:t>cx</w:t>
             </w:r>
             <w:r>
               <w:rPr>
                 <w:rFonts w:ascii="BRH Malayalam Extra" w:hAnsi="BRH Malayalam Extra" w:cs="BRH Malayalam Extra"/>
                 <w:sz w:val="34"/>
-                <w:szCs w:val="36"/>
-                <w:highlight w:val="green"/>
+                <w:szCs w:val="40"/>
+                <w:lang w:val="en-IN" w:eastAsia="en-IN"/>
               </w:rPr>
               <w:t>–</w:t>
             </w:r>
@@ -1110,18 +1172,28 @@
               <w:rPr>
                 <w:rFonts w:ascii="BRH Malayalam Extra" w:hAnsi="BRH Malayalam Extra" w:cs="BRH Malayalam Extra"/>
                 <w:sz w:val="40"/>
-                <w:szCs w:val="36"/>
-                <w:highlight w:val="green"/>
-              </w:rPr>
-              <w:t>J</w:t>
-            </w:r>
-            <w:r>
-              <w:rPr>
-                <w:rFonts w:ascii="BRH Malayalam Extra" w:hAnsi="BRH Malayalam Extra" w:cs="BRH Malayalam Extra"/>
-                <w:sz w:val="40"/>
-                <w:szCs w:val="36"/>
-              </w:rPr>
-              <w:t xml:space="preserve"> s¢kõx—j</w:t>
+                <w:szCs w:val="40"/>
+                <w:lang w:val="en-IN" w:eastAsia="en-IN"/>
+              </w:rPr>
+              <w:t>Zx | kx</w:t>
+            </w:r>
+            <w:r>
+              <w:rPr>
+                <w:rFonts w:ascii="BRH Malayalam Extra" w:hAnsi="BRH Malayalam Extra" w:cs="BRH Malayalam Extra"/>
+                <w:sz w:val="34"/>
+                <w:szCs w:val="40"/>
+                <w:lang w:val="en-IN" w:eastAsia="en-IN"/>
+              </w:rPr>
+              <w:t>–</w:t>
+            </w:r>
+            <w:r>
+              <w:rPr>
+                <w:rFonts w:ascii="BRH Malayalam Extra" w:hAnsi="BRH Malayalam Extra" w:cs="BRH Malayalam Extra"/>
+                <w:sz w:val="40"/>
+                <w:szCs w:val="40"/>
+                <w:lang w:val="en-IN" w:eastAsia="en-IN"/>
+              </w:rPr>
+              <w:t>ZyJ |</w:t>
             </w:r>
           </w:p>
         </w:tc>
@@ -1175,6 +1247,544 @@
           <w:u w:val="single"/>
         </w:rPr>
       </w:pPr>
+      <w:r>
+        <w:rPr>
+          <w:b/>
+          <w:bCs/>
+          <w:sz w:val="32"/>
+          <w:szCs w:val="32"/>
+          <w:u w:val="single"/>
+        </w:rPr>
+        <w:t xml:space="preserve">TS Pada Paatam </w:t>
+      </w:r>
+      <w:r>
+        <w:rPr>
+          <w:b/>
+          <w:bCs/>
+          <w:sz w:val="32"/>
+          <w:szCs w:val="32"/>
+          <w:u w:val="single"/>
+        </w:rPr>
+        <w:t>– TS 1</w:t>
+      </w:r>
+      <w:r>
+        <w:rPr>
+          <w:b/>
+          <w:bCs/>
+          <w:sz w:val="32"/>
+          <w:szCs w:val="32"/>
+          <w:u w:val="single"/>
+        </w:rPr>
+        <w:t>.4</w:t>
+      </w:r>
+      <w:r>
+        <w:rPr>
+          <w:b/>
+          <w:bCs/>
+          <w:sz w:val="32"/>
+          <w:szCs w:val="32"/>
+          <w:u w:val="single"/>
+        </w:rPr>
+        <w:t xml:space="preserve"> </w:t>
+      </w:r>
+      <w:r>
+        <w:rPr>
+          <w:b/>
+          <w:bCs/>
+          <w:sz w:val="32"/>
+          <w:szCs w:val="32"/>
+          <w:u w:val="single"/>
+        </w:rPr>
+        <w:t>Malayalam</w:t>
+      </w:r>
+      <w:r>
+        <w:rPr>
+          <w:b/>
+          <w:bCs/>
+          <w:sz w:val="32"/>
+          <w:szCs w:val="32"/>
+          <w:u w:val="single"/>
+        </w:rPr>
+        <w:t xml:space="preserve"> Corrections –</w:t>
+      </w:r>
+      <w:r>
+        <w:rPr>
+          <w:b/>
+          <w:bCs/>
+          <w:sz w:val="32"/>
+          <w:szCs w:val="32"/>
+          <w:u w:val="single"/>
+        </w:rPr>
+        <w:t xml:space="preserve"> </w:t>
+      </w:r>
+      <w:r>
+        <w:rPr>
+          <w:b/>
+          <w:bCs/>
+          <w:sz w:val="32"/>
+          <w:szCs w:val="32"/>
+          <w:u w:val="single"/>
+        </w:rPr>
+        <w:t xml:space="preserve">Observed till </w:t>
+      </w:r>
+      <w:r>
+        <w:rPr>
+          <w:b/>
+          <w:bCs/>
+          <w:sz w:val="32"/>
+          <w:szCs w:val="32"/>
+          <w:u w:val="single"/>
+        </w:rPr>
+        <w:t>31st August 2022</w:t>
+      </w:r>
+    </w:p>
+    <w:p>
+      <w:pPr>
+        <w:spacing w:before="0" w:line="240" w:lineRule="auto"/>
+        <w:jc w:val="center"/>
+        <w:rPr>
+          <w:bCs/>
+          <w:sz w:val="32"/>
+          <w:szCs w:val="32"/>
+        </w:rPr>
+      </w:pPr>
+      <w:r>
+        <w:rPr>
+          <w:bCs/>
+          <w:sz w:val="32"/>
+          <w:szCs w:val="32"/>
+        </w:rPr>
+        <w:t>(ignore those which are already incorporated in your book’s version and date)</w:t>
+      </w:r>
+    </w:p>
+    <w:tbl>
+      <w:tblPr>
+        <w:tblW w:w="13575" w:type="dxa"/>
+        <w:tblBorders>
+          <w:top w:val="single" w:sz="4" w:space="0" w:color="000000"/>
+          <w:left w:val="single" w:sz="4" w:space="0" w:color="000000"/>
+          <w:bottom w:val="single" w:sz="4" w:space="0" w:color="000000"/>
+          <w:right w:val="single" w:sz="4" w:space="0" w:color="000000"/>
+          <w:insideH w:val="single" w:sz="4" w:space="0" w:color="000000"/>
+          <w:insideV w:val="single" w:sz="4" w:space="0" w:color="000000"/>
+        </w:tblBorders>
+        <w:tblLook w:val="04A0" w:firstRow="1" w:lastRow="0" w:firstColumn="1" w:lastColumn="0" w:noHBand="0" w:noVBand="1"/>
+      </w:tblPr>
+      <w:tblGrid>
+        <w:gridCol w:w="3310"/>
+        <w:gridCol w:w="5162"/>
+        <w:gridCol w:w="5103"/>
+      </w:tblGrid>
+      <w:tr>
+        <w:tc>
+          <w:tcPr>
+            <w:tcW w:w="3310" w:type="dxa"/>
+          </w:tcPr>
+          <w:p>
+            <w:pPr>
+              <w:spacing w:before="0" w:line="240" w:lineRule="auto"/>
+              <w:jc w:val="center"/>
+              <w:rPr>
+                <w:sz w:val="32"/>
+                <w:szCs w:val="32"/>
+              </w:rPr>
+            </w:pPr>
+            <w:r>
+              <w:rPr>
+                <w:sz w:val="32"/>
+                <w:szCs w:val="32"/>
+              </w:rPr>
+              <w:t>Section, Paragraph</w:t>
+            </w:r>
+          </w:p>
+          <w:p>
+            <w:pPr>
+              <w:spacing w:before="0" w:line="240" w:lineRule="auto"/>
+              <w:jc w:val="center"/>
+              <w:rPr>
+                <w:sz w:val="32"/>
+                <w:szCs w:val="32"/>
+              </w:rPr>
+            </w:pPr>
+            <w:r>
+              <w:rPr>
+                <w:sz w:val="32"/>
+                <w:szCs w:val="32"/>
+              </w:rPr>
+              <w:t>Reference</w:t>
+            </w:r>
+          </w:p>
+        </w:tc>
+        <w:tc>
+          <w:tcPr>
+            <w:tcW w:w="5162" w:type="dxa"/>
+          </w:tcPr>
+          <w:p>
+            <w:pPr>
+              <w:spacing w:before="0" w:line="240" w:lineRule="auto"/>
+              <w:jc w:val="center"/>
+              <w:rPr>
+                <w:sz w:val="32"/>
+                <w:szCs w:val="32"/>
+              </w:rPr>
+            </w:pPr>
+            <w:r>
+              <w:rPr>
+                <w:sz w:val="32"/>
+                <w:szCs w:val="32"/>
+              </w:rPr>
+              <w:t>As Printed</w:t>
+            </w:r>
+          </w:p>
+        </w:tc>
+        <w:tc>
+          <w:tcPr>
+            <w:tcW w:w="5103" w:type="dxa"/>
+          </w:tcPr>
+          <w:p>
+            <w:pPr>
+              <w:spacing w:before="0" w:line="240" w:lineRule="auto"/>
+              <w:ind w:right="-18"/>
+              <w:jc w:val="center"/>
+              <w:rPr>
+                <w:sz w:val="32"/>
+                <w:szCs w:val="32"/>
+              </w:rPr>
+            </w:pPr>
+            <w:r>
+              <w:rPr>
+                <w:sz w:val="32"/>
+                <w:szCs w:val="32"/>
+              </w:rPr>
+              <w:t>To be read as or corrected as</w:t>
+            </w:r>
+          </w:p>
+        </w:tc>
+      </w:tr>
+    </w:tbl>
+    <w:p>
+      <w:pPr>
+        <w:spacing w:before="0" w:line="240" w:lineRule="auto"/>
+        <w:ind w:left="792"/>
+        <w:rPr>
+          <w:vanish/>
+          <w:sz w:val="32"/>
+          <w:szCs w:val="32"/>
+        </w:rPr>
+      </w:pPr>
+    </w:p>
+    <w:tbl>
+      <w:tblPr>
+        <w:tblW w:w="13575" w:type="dxa"/>
+        <w:tblBorders>
+          <w:top w:val="single" w:sz="4" w:space="0" w:color="000000"/>
+          <w:left w:val="single" w:sz="4" w:space="0" w:color="000000"/>
+          <w:bottom w:val="single" w:sz="4" w:space="0" w:color="000000"/>
+          <w:right w:val="single" w:sz="4" w:space="0" w:color="000000"/>
+          <w:insideH w:val="single" w:sz="4" w:space="0" w:color="000000"/>
+          <w:insideV w:val="single" w:sz="4" w:space="0" w:color="000000"/>
+        </w:tblBorders>
+        <w:tblLook w:val="04A0" w:firstRow="1" w:lastRow="0" w:firstColumn="1" w:lastColumn="0" w:noHBand="0" w:noVBand="1"/>
+      </w:tblPr>
+      <w:tblGrid>
+        <w:gridCol w:w="3310"/>
+        <w:gridCol w:w="5162"/>
+        <w:gridCol w:w="5103"/>
+      </w:tblGrid>
+      <w:tr>
+        <w:trPr>
+          <w:trHeight w:val="1060"/>
+        </w:trPr>
+        <w:tc>
+          <w:tcPr>
+            <w:tcW w:w="3310" w:type="dxa"/>
+            <w:tcBorders>
+              <w:top w:val="single" w:sz="4" w:space="0" w:color="000000"/>
+              <w:left w:val="single" w:sz="4" w:space="0" w:color="000000"/>
+              <w:bottom w:val="single" w:sz="4" w:space="0" w:color="000000"/>
+              <w:right w:val="single" w:sz="4" w:space="0" w:color="000000"/>
+            </w:tcBorders>
+            <w:shd w:val="clear" w:color="auto" w:fill="auto"/>
+          </w:tcPr>
+          <w:p>
+            <w:pPr>
+              <w:widowControl w:val="0"/>
+              <w:autoSpaceDE w:val="0"/>
+              <w:autoSpaceDN w:val="0"/>
+              <w:adjustRightInd w:val="0"/>
+              <w:spacing w:before="0" w:line="240" w:lineRule="auto"/>
+              <w:rPr>
+                <w:rFonts w:cs="Arial"/>
+                <w:b/>
+                <w:sz w:val="28"/>
+                <w:szCs w:val="28"/>
+              </w:rPr>
+            </w:pPr>
+            <w:r>
+              <w:rPr>
+                <w:rFonts w:cs="Arial"/>
+                <w:b/>
+                <w:sz w:val="28"/>
+                <w:szCs w:val="28"/>
+              </w:rPr>
+              <w:lastRenderedPageBreak/>
+              <w:t>TS 1.4.</w:t>
+            </w:r>
+            <w:r>
+              <w:rPr>
+                <w:rFonts w:cs="Arial"/>
+                <w:b/>
+                <w:sz w:val="28"/>
+                <w:szCs w:val="28"/>
+              </w:rPr>
+              <w:t xml:space="preserve">2.1 </w:t>
+            </w:r>
+            <w:r>
+              <w:rPr>
+                <w:rFonts w:cs="Arial"/>
+                <w:b/>
+                <w:sz w:val="28"/>
+                <w:szCs w:val="28"/>
+              </w:rPr>
+              <w:t xml:space="preserve">– </w:t>
+            </w:r>
+            <w:r>
+              <w:rPr>
+                <w:rFonts w:cs="Arial"/>
+                <w:b/>
+                <w:sz w:val="28"/>
+                <w:szCs w:val="28"/>
+              </w:rPr>
+              <w:t>Vaakyam</w:t>
+            </w:r>
+          </w:p>
+          <w:p>
+            <w:pPr>
+              <w:widowControl w:val="0"/>
+              <w:autoSpaceDE w:val="0"/>
+              <w:autoSpaceDN w:val="0"/>
+              <w:adjustRightInd w:val="0"/>
+              <w:spacing w:before="0" w:line="240" w:lineRule="auto"/>
+              <w:rPr>
+                <w:rFonts w:cs="Arial"/>
+                <w:b/>
+                <w:sz w:val="28"/>
+                <w:szCs w:val="28"/>
+              </w:rPr>
+            </w:pPr>
+            <w:r>
+              <w:rPr>
+                <w:rFonts w:cs="Arial"/>
+                <w:b/>
+                <w:sz w:val="28"/>
+                <w:szCs w:val="28"/>
+              </w:rPr>
+              <w:t>Line</w:t>
+            </w:r>
+            <w:r>
+              <w:rPr>
+                <w:rFonts w:cs="Arial"/>
+                <w:b/>
+                <w:sz w:val="28"/>
+                <w:szCs w:val="28"/>
+              </w:rPr>
+              <w:t xml:space="preserve"> No. – </w:t>
+            </w:r>
+            <w:r>
+              <w:rPr>
+                <w:rFonts w:cs="Arial"/>
+                <w:b/>
+                <w:sz w:val="28"/>
+                <w:szCs w:val="28"/>
+              </w:rPr>
+              <w:t>6</w:t>
+            </w:r>
+          </w:p>
+          <w:p>
+            <w:pPr>
+              <w:widowControl w:val="0"/>
+              <w:autoSpaceDE w:val="0"/>
+              <w:autoSpaceDN w:val="0"/>
+              <w:adjustRightInd w:val="0"/>
+              <w:spacing w:before="0" w:line="240" w:lineRule="auto"/>
+              <w:rPr>
+                <w:rFonts w:cs="Arial"/>
+                <w:b/>
+                <w:sz w:val="28"/>
+                <w:szCs w:val="28"/>
+              </w:rPr>
+            </w:pPr>
+            <w:r>
+              <w:rPr>
+                <w:rFonts w:cs="Arial"/>
+                <w:b/>
+                <w:sz w:val="28"/>
+                <w:szCs w:val="28"/>
+              </w:rPr>
+              <w:t xml:space="preserve">Panchaati No. </w:t>
+            </w:r>
+            <w:r>
+              <w:rPr>
+                <w:rFonts w:cs="Arial"/>
+                <w:b/>
+                <w:sz w:val="28"/>
+                <w:szCs w:val="28"/>
+              </w:rPr>
+              <w:t>- 3</w:t>
+            </w:r>
+          </w:p>
+        </w:tc>
+        <w:tc>
+          <w:tcPr>
+            <w:tcW w:w="5162" w:type="dxa"/>
+            <w:tcBorders>
+              <w:top w:val="single" w:sz="4" w:space="0" w:color="000000"/>
+              <w:left w:val="single" w:sz="4" w:space="0" w:color="000000"/>
+              <w:bottom w:val="single" w:sz="4" w:space="0" w:color="000000"/>
+              <w:right w:val="single" w:sz="4" w:space="0" w:color="000000"/>
+            </w:tcBorders>
+            <w:shd w:val="clear" w:color="auto" w:fill="auto"/>
+          </w:tcPr>
+          <w:p>
+            <w:pPr>
+              <w:widowControl w:val="0"/>
+              <w:autoSpaceDE w:val="0"/>
+              <w:autoSpaceDN w:val="0"/>
+              <w:adjustRightInd w:val="0"/>
+              <w:spacing w:before="0" w:line="240" w:lineRule="auto"/>
+              <w:rPr>
+                <w:rFonts w:ascii="BRH Malayalam Extra" w:hAnsi="BRH Malayalam Extra" w:cs="BRH Malayalam Extra"/>
+                <w:sz w:val="40"/>
+                <w:szCs w:val="40"/>
+                <w:lang w:val="en-IN" w:eastAsia="en-IN"/>
+              </w:rPr>
+            </w:pPr>
+            <w:r>
+              <w:rPr>
+                <w:rFonts w:ascii="BRH Malayalam Extra" w:hAnsi="BRH Malayalam Extra" w:cs="BRH Malayalam Extra"/>
+                <w:sz w:val="40"/>
+                <w:szCs w:val="36"/>
+              </w:rPr>
+              <w:t>Zûx s¡</w:t>
+            </w:r>
+            <w:r>
+              <w:rPr>
+                <w:rFonts w:ascii="BRH Malayalam Extra" w:hAnsi="BRH Malayalam Extra" w:cs="BRH Malayalam Extra"/>
+                <w:sz w:val="40"/>
+                <w:szCs w:val="36"/>
+                <w:highlight w:val="yellow"/>
+              </w:rPr>
+              <w:t>h</w:t>
+            </w:r>
+            <w:r>
+              <w:rPr>
+                <w:rFonts w:ascii="BRH Malayalam Extra" w:hAnsi="BRH Malayalam Extra" w:cs="BRH Malayalam Extra"/>
+                <w:sz w:val="34"/>
+                <w:szCs w:val="36"/>
+                <w:highlight w:val="yellow"/>
+              </w:rPr>
+              <w:t>–</w:t>
+            </w:r>
+            <w:r>
+              <w:rPr>
+                <w:rFonts w:ascii="BRH Malayalam Extra" w:hAnsi="BRH Malayalam Extra" w:cs="BRH Malayalam Extra"/>
+                <w:sz w:val="40"/>
+                <w:szCs w:val="36"/>
+              </w:rPr>
+              <w:t>pJ s¢kõx—j</w:t>
+            </w:r>
+          </w:p>
+        </w:tc>
+        <w:tc>
+          <w:tcPr>
+            <w:tcW w:w="5103" w:type="dxa"/>
+            <w:tcBorders>
+              <w:top w:val="single" w:sz="4" w:space="0" w:color="000000"/>
+              <w:left w:val="single" w:sz="4" w:space="0" w:color="000000"/>
+              <w:bottom w:val="single" w:sz="4" w:space="0" w:color="000000"/>
+              <w:right w:val="single" w:sz="4" w:space="0" w:color="000000"/>
+            </w:tcBorders>
+            <w:shd w:val="clear" w:color="auto" w:fill="auto"/>
+          </w:tcPr>
+          <w:p>
+            <w:pPr>
+              <w:spacing w:before="0" w:line="240" w:lineRule="auto"/>
+              <w:rPr>
+                <w:rFonts w:ascii="BRH Malayalam Extra" w:hAnsi="BRH Malayalam Extra" w:cs="BRH Malayalam Extra"/>
+                <w:sz w:val="40"/>
+                <w:szCs w:val="40"/>
+                <w:lang w:val="en-IN" w:eastAsia="en-IN"/>
+              </w:rPr>
+            </w:pPr>
+            <w:r>
+              <w:rPr>
+                <w:rFonts w:ascii="BRH Malayalam Extra" w:hAnsi="BRH Malayalam Extra" w:cs="BRH Malayalam Extra"/>
+                <w:sz w:val="40"/>
+                <w:szCs w:val="36"/>
+              </w:rPr>
+              <w:t>Zûx s¡h</w:t>
+            </w:r>
+            <w:r>
+              <w:rPr>
+                <w:rFonts w:ascii="BRH Malayalam Extra" w:hAnsi="BRH Malayalam Extra" w:cs="BRH Malayalam Extra"/>
+                <w:sz w:val="40"/>
+                <w:szCs w:val="36"/>
+                <w:highlight w:val="green"/>
+              </w:rPr>
+              <w:t>p</w:t>
+            </w:r>
+            <w:r>
+              <w:rPr>
+                <w:rFonts w:ascii="BRH Malayalam Extra" w:hAnsi="BRH Malayalam Extra" w:cs="BRH Malayalam Extra"/>
+                <w:sz w:val="34"/>
+                <w:szCs w:val="36"/>
+                <w:highlight w:val="green"/>
+              </w:rPr>
+              <w:t>–</w:t>
+            </w:r>
+            <w:r>
+              <w:rPr>
+                <w:rFonts w:ascii="BRH Malayalam Extra" w:hAnsi="BRH Malayalam Extra" w:cs="BRH Malayalam Extra"/>
+                <w:sz w:val="40"/>
+                <w:szCs w:val="36"/>
+                <w:highlight w:val="green"/>
+              </w:rPr>
+              <w:t>J</w:t>
+            </w:r>
+            <w:r>
+              <w:rPr>
+                <w:rFonts w:ascii="BRH Malayalam Extra" w:hAnsi="BRH Malayalam Extra" w:cs="BRH Malayalam Extra"/>
+                <w:sz w:val="40"/>
+                <w:szCs w:val="36"/>
+              </w:rPr>
+              <w:t xml:space="preserve"> s¢kõx—j</w:t>
+            </w:r>
+          </w:p>
+        </w:tc>
+      </w:tr>
+    </w:tbl>
+    <w:p>
+      <w:pPr>
+        <w:spacing w:before="0" w:line="240" w:lineRule="auto"/>
+        <w:jc w:val="center"/>
+        <w:rPr>
+          <w:b/>
+          <w:bCs/>
+          <w:sz w:val="32"/>
+          <w:szCs w:val="32"/>
+          <w:u w:val="single"/>
+        </w:rPr>
+      </w:pPr>
+      <w:r>
+        <w:rPr>
+          <w:b/>
+          <w:bCs/>
+          <w:sz w:val="32"/>
+          <w:szCs w:val="32"/>
+          <w:u w:val="single"/>
+        </w:rPr>
+        <w:t>===============</w:t>
+      </w:r>
     </w:p>
     <w:p>
       <w:pPr>
@@ -1253,6 +1863,32 @@
           <w:u w:val="single"/>
         </w:rPr>
       </w:pPr>
+    </w:p>
+    <w:p>
+      <w:pPr>
+        <w:spacing w:before="0" w:line="240" w:lineRule="auto"/>
+        <w:jc w:val="center"/>
+        <w:rPr>
+          <w:b/>
+          <w:bCs/>
+          <w:sz w:val="32"/>
+          <w:szCs w:val="32"/>
+          <w:u w:val="single"/>
+        </w:rPr>
+      </w:pPr>
+    </w:p>
+    <w:p>
+      <w:pPr>
+        <w:spacing w:before="0" w:line="240" w:lineRule="auto"/>
+        <w:jc w:val="center"/>
+        <w:rPr>
+          <w:b/>
+          <w:bCs/>
+          <w:sz w:val="32"/>
+          <w:szCs w:val="32"/>
+          <w:u w:val="single"/>
+        </w:rPr>
+      </w:pPr>
       <w:r>
         <w:rPr>
           <w:b/>
@@ -1261,7 +1897,6 @@
           <w:szCs w:val="32"/>
           <w:u w:val="single"/>
         </w:rPr>
-        <w:lastRenderedPageBreak/>
         <w:t xml:space="preserve">TS Pada Paatam </w:t>
       </w:r>
       <w:r>
@@ -2466,6 +3101,7 @@
           <w:sz w:val="32"/>
           <w:szCs w:val="32"/>
         </w:rPr>
+        <w:lastRenderedPageBreak/>
         <w:t>(ignore those which are already incorporated in your book’s version and date)</w:t>
       </w:r>
     </w:p>
@@ -3128,7 +3764,6 @@
           <w:szCs w:val="32"/>
           <w:u w:val="single"/>
         </w:rPr>
-        <w:lastRenderedPageBreak/>
         <w:t xml:space="preserve">TS Pada Paatam </w:t>
       </w:r>
       <w:r>
@@ -3514,7 +4149,6 @@
               </w:rPr>
               <w:t>–</w:t>
             </w:r>
-            <w:proofErr w:type="gramStart"/>
             <w:r>
               <w:rPr>
                 <w:rFonts w:ascii="BRH Malayalam Extra" w:hAnsi="BRH Malayalam Extra" w:cs="BRH Malayalam Extra"/>
@@ -3541,7 +4175,6 @@
               </w:rPr>
               <w:t>x(</w:t>
             </w:r>
-            <w:proofErr w:type="gramEnd"/>
             <w:r>
               <w:rPr>
                 <w:rFonts w:cs="Arial"/>
@@ -3676,7 +4309,6 @@
               </w:rPr>
               <w:t>²</w:t>
             </w:r>
-            <w:proofErr w:type="gramStart"/>
             <w:r>
               <w:rPr>
                 <w:rFonts w:ascii="BRH Malayalam Extra" w:hAnsi="BRH Malayalam Extra" w:cs="BRH Malayalam Extra"/>
@@ -3685,7 +4317,6 @@
               </w:rPr>
               <w:t>x(</w:t>
             </w:r>
-            <w:proofErr w:type="gramEnd"/>
             <w:r>
               <w:rPr>
                 <w:rFonts w:cs="Arial"/>
@@ -4155,6 +4786,7 @@
           <w:szCs w:val="32"/>
           <w:u w:val="single"/>
         </w:rPr>
+        <w:lastRenderedPageBreak/>
         <w:t xml:space="preserve">TS Pada Paatam </w:t>
       </w:r>
       <w:r>
@@ -5041,7 +5673,6 @@
                 <w:sz w:val="28"/>
                 <w:szCs w:val="28"/>
               </w:rPr>
-              <w:lastRenderedPageBreak/>
               <w:t>TS 1.4.27.1 – Vaakyam</w:t>
             </w:r>
           </w:p>
@@ -5134,7 +5765,6 @@
               </w:rPr>
               <w:t>–</w:t>
             </w:r>
-            <w:proofErr w:type="gramStart"/>
             <w:r>
               <w:rPr>
                 <w:rFonts w:ascii="BRH Malayalam Extra" w:hAnsi="BRH Malayalam Extra" w:cs="BRH Malayalam Extra"/>
@@ -5161,7 +5791,6 @@
               </w:rPr>
               <w:t>x(</w:t>
             </w:r>
-            <w:proofErr w:type="gramEnd"/>
             <w:r>
               <w:rPr>
                 <w:rFonts w:cs="Arial"/>
@@ -5296,7 +5925,6 @@
               </w:rPr>
               <w:t>²</w:t>
             </w:r>
-            <w:proofErr w:type="gramStart"/>
             <w:r>
               <w:rPr>
                 <w:rFonts w:ascii="BRH Malayalam Extra" w:hAnsi="BRH Malayalam Extra" w:cs="BRH Malayalam Extra"/>
@@ -5305,7 +5933,6 @@
               </w:rPr>
               <w:t>x(</w:t>
             </w:r>
-            <w:proofErr w:type="gramEnd"/>
             <w:r>
               <w:rPr>
                 <w:rFonts w:cs="Arial"/>
@@ -6376,6 +7003,7 @@
                 <w:sz w:val="28"/>
                 <w:szCs w:val="28"/>
               </w:rPr>
+              <w:lastRenderedPageBreak/>
               <w:t>TS 1.4.43.2</w:t>
             </w:r>
             <w:r>
@@ -8271,6 +8899,7 @@
                 <w:sz w:val="32"/>
                 <w:szCs w:val="32"/>
               </w:rPr>
+              <w:lastRenderedPageBreak/>
               <w:t>Reference</w:t>
             </w:r>
           </w:p>
@@ -8293,6 +8922,7 @@
                 <w:sz w:val="32"/>
                 <w:szCs w:val="32"/>
               </w:rPr>
+              <w:lastRenderedPageBreak/>
               <w:t>As Printed</w:t>
             </w:r>
           </w:p>
@@ -8885,7 +9515,6 @@
                 <w:sz w:val="28"/>
                 <w:szCs w:val="32"/>
               </w:rPr>
-              <w:lastRenderedPageBreak/>
               <w:t xml:space="preserve">1.4.40.1 </w:t>
             </w:r>
             <w:r>
@@ -9884,6 +10513,7 @@
           <w:szCs w:val="32"/>
           <w:u w:val="single"/>
         </w:rPr>
+        <w:lastRenderedPageBreak/>
         <w:t>--------------------------------------------------------------------------------</w:t>
       </w:r>
     </w:p>
@@ -9967,7 +10597,6 @@
           <w:szCs w:val="32"/>
           <w:u w:val="single"/>
         </w:rPr>
-        <w:lastRenderedPageBreak/>
         <w:t>TS</w:t>
       </w:r>
       <w:r>
@@ -10667,6 +11296,7 @@
                 <w:bCs/>
                 <w:szCs w:val="24"/>
               </w:rPr>
+              <w:lastRenderedPageBreak/>
               <w:t>T.S.1.</w:t>
             </w:r>
             <w:r>

</xml_diff>